<commit_message>
hanged mknod extra permissions to be RMWMRDWD  TD so that mknod only works if you could open and write or trunc a file
</commit_message>
<xml_diff>
--- a/Documentation/MarFS-campaign-fuse.docx
+++ b/Documentation/MarFS-campaign-fuse.docx
@@ -984,6 +984,7 @@
         </w:rPr>
         <w:t xml:space="preserve">, this op requires </w:t>
       </w:r>
+      <w:proofErr w:type="gramStart"/>
       <w:r>
         <w:rPr>
           <w:rFonts w:eastAsia="Times New Roman" w:cs="Times New Roman"/>
@@ -1002,6 +1003,35 @@
         </w:rPr>
         <w:t>M</w:t>
       </w:r>
+      <w:r>
+        <w:rPr>
+          <w:rFonts w:eastAsia="Times New Roman" w:cs="Times New Roman"/>
+        </w:rPr>
+        <w:t>RDWD  TD</w:t>
+      </w:r>
+      <w:proofErr w:type="gramEnd"/>
+      <w:r>
+        <w:rPr>
+          <w:rFonts w:eastAsia="Times New Roman" w:cs="Times New Roman"/>
+        </w:rPr>
+        <w:t xml:space="preserve">   (</w:t>
+      </w:r>
+      <w:proofErr w:type="spellStart"/>
+      <w:r>
+        <w:rPr>
+          <w:rFonts w:eastAsia="Times New Roman" w:cs="Times New Roman"/>
+        </w:rPr>
+        <w:t>mknod</w:t>
+      </w:r>
+      <w:proofErr w:type="spellEnd"/>
+      <w:r>
+        <w:rPr>
+          <w:rFonts w:eastAsia="Times New Roman" w:cs="Times New Roman"/>
+        </w:rPr>
+        <w:t xml:space="preserve"> needs to be aware that one might want to open for write later)</w:t>
+      </w:r>
+      <w:bookmarkStart w:id="0" w:name="_GoBack"/>
+      <w:bookmarkEnd w:id="0"/>
     </w:p>
     <w:p>
       <w:pPr>
@@ -1121,6 +1151,7 @@
           <w:rFonts w:eastAsia="Times New Roman" w:cs="Times New Roman"/>
           <w:color w:val="FF0000"/>
         </w:rPr>
+        <w:lastRenderedPageBreak/>
         <w:t>(</w:t>
       </w:r>
       <w:proofErr w:type="gramStart"/>
@@ -1184,7 +1215,6 @@
         <w:rPr>
           <w:rFonts w:eastAsia="Times New Roman" w:cs="Times New Roman"/>
         </w:rPr>
-        <w:lastRenderedPageBreak/>
         <w:t>set</w:t>
       </w:r>
       <w:proofErr w:type="gramEnd"/>
@@ -6484,8 +6514,6 @@
         </w:rPr>
         <w:t xml:space="preserve">       Write new chunk</w:t>
       </w:r>
-      <w:bookmarkStart w:id="0" w:name="_GoBack"/>
-      <w:bookmarkEnd w:id="0"/>
       <w:r>
         <w:rPr>
           <w:rFonts w:eastAsia="Times New Roman" w:cs="Times New Roman"/>

</xml_diff>